<commit_message>
grammar, interpreter en verslag geupdate
</commit_message>
<xml_diff>
--- a/Verslag.docx
+++ b/Verslag.docx
@@ -249,34 +249,40 @@
           <w:rFonts w:ascii="Courier New" w:hAnsi="Courier New" w:cs="Courier New"/>
           <w:sz w:val="20"/>
           <w:szCs w:val="20"/>
-        </w:rPr>
-      </w:pPr>
-      <w:r>
-        <w:tab/>
-      </w:r>
+          <w:lang w:val="en-US"/>
+        </w:rPr>
+      </w:pPr>
+      <w:r>
+        <w:tab/>
+      </w:r>
+      <w:proofErr w:type="spellStart"/>
       <w:proofErr w:type="gramStart"/>
       <w:r>
         <w:rPr>
           <w:rFonts w:ascii="Courier New" w:hAnsi="Courier New" w:cs="Courier New"/>
           <w:sz w:val="20"/>
           <w:szCs w:val="20"/>
+          <w:lang w:val="en-US"/>
         </w:rPr>
         <w:t>reep</w:t>
       </w:r>
+      <w:proofErr w:type="spellEnd"/>
       <w:proofErr w:type="gramEnd"/>
       <w:r>
         <w:rPr>
           <w:rFonts w:ascii="Courier New" w:hAnsi="Courier New" w:cs="Courier New"/>
           <w:sz w:val="20"/>
           <w:szCs w:val="20"/>
-        </w:rPr>
-        <w:tab/>
-      </w:r>
-      <w:r>
-        <w:rPr>
-          <w:rFonts w:ascii="Courier New" w:hAnsi="Courier New" w:cs="Courier New"/>
-          <w:sz w:val="20"/>
-          <w:szCs w:val="20"/>
+          <w:lang w:val="en-US"/>
+        </w:rPr>
+        <w:tab/>
+      </w:r>
+      <w:r>
+        <w:rPr>
+          <w:rFonts w:ascii="Courier New" w:hAnsi="Courier New" w:cs="Courier New"/>
+          <w:sz w:val="20"/>
+          <w:szCs w:val="20"/>
+          <w:lang w:val="en-US"/>
         </w:rPr>
         <w:tab/>
         <w:t>: constant</w:t>
@@ -286,22 +292,25 @@
           <w:rFonts w:ascii="Courier New" w:hAnsi="Courier New" w:cs="Courier New"/>
           <w:sz w:val="20"/>
           <w:szCs w:val="20"/>
-        </w:rPr>
-        <w:tab/>
-      </w:r>
-      <w:r>
-        <w:rPr>
-          <w:rFonts w:ascii="Courier New" w:hAnsi="Courier New" w:cs="Courier New"/>
-          <w:sz w:val="20"/>
-          <w:szCs w:val="20"/>
-        </w:rPr>
-        <w:tab/>
-      </w:r>
-      <w:r>
-        <w:rPr>
-          <w:rFonts w:ascii="Courier New" w:hAnsi="Courier New" w:cs="Courier New"/>
-          <w:sz w:val="20"/>
-          <w:szCs w:val="20"/>
+          <w:lang w:val="en-US"/>
+        </w:rPr>
+        <w:tab/>
+      </w:r>
+      <w:r>
+        <w:rPr>
+          <w:rFonts w:ascii="Courier New" w:hAnsi="Courier New" w:cs="Courier New"/>
+          <w:sz w:val="20"/>
+          <w:szCs w:val="20"/>
+          <w:lang w:val="en-US"/>
+        </w:rPr>
+        <w:tab/>
+      </w:r>
+      <w:r>
+        <w:rPr>
+          <w:rFonts w:ascii="Courier New" w:hAnsi="Courier New" w:cs="Courier New"/>
+          <w:sz w:val="20"/>
+          <w:szCs w:val="20"/>
+          <w:lang w:val="en-US"/>
         </w:rPr>
         <w:tab/>
         <w:t>|</w:t>
@@ -311,6 +320,7 @@
           <w:rFonts w:ascii="Courier New" w:hAnsi="Courier New" w:cs="Courier New"/>
           <w:sz w:val="20"/>
           <w:szCs w:val="20"/>
+          <w:lang w:val="en-US"/>
         </w:rPr>
         <w:tab/>
         <w:t>bounty</w:t>
@@ -320,14 +330,16 @@
           <w:rFonts w:ascii="Courier New" w:hAnsi="Courier New" w:cs="Courier New"/>
           <w:sz w:val="20"/>
           <w:szCs w:val="20"/>
-        </w:rPr>
-        <w:tab/>
-      </w:r>
-      <w:r>
-        <w:rPr>
-          <w:rFonts w:ascii="Courier New" w:hAnsi="Courier New" w:cs="Courier New"/>
-          <w:sz w:val="20"/>
-          <w:szCs w:val="20"/>
+          <w:lang w:val="en-US"/>
+        </w:rPr>
+        <w:tab/>
+      </w:r>
+      <w:r>
+        <w:rPr>
+          <w:rFonts w:ascii="Courier New" w:hAnsi="Courier New" w:cs="Courier New"/>
+          <w:sz w:val="20"/>
+          <w:szCs w:val="20"/>
+          <w:lang w:val="en-US"/>
         </w:rPr>
         <w:tab/>
         <w:t>: +</w:t>
@@ -354,6 +366,7 @@
           <w:rFonts w:ascii="Courier New" w:hAnsi="Courier New" w:cs="Courier New"/>
           <w:sz w:val="20"/>
           <w:szCs w:val="20"/>
+          <w:lang w:val="en-US"/>
         </w:rPr>
         <w:tab/>
       </w:r>
@@ -827,7 +840,6 @@
           <w:rFonts w:ascii="Courier New" w:hAnsi="Courier New" w:cs="Courier New"/>
           <w:sz w:val="20"/>
           <w:szCs w:val="20"/>
-          <w:lang w:val="en-US"/>
         </w:rPr>
       </w:pPr>
       <w:r>
@@ -840,24 +852,20 @@
         <w:tab/>
       </w:r>
       <w:proofErr w:type="spellStart"/>
-      <w:proofErr w:type="gramStart"/>
-      <w:r>
-        <w:rPr>
-          <w:rFonts w:ascii="Courier New" w:hAnsi="Courier New" w:cs="Courier New"/>
-          <w:sz w:val="20"/>
-          <w:szCs w:val="20"/>
-          <w:lang w:val="en-US"/>
+      <w:r>
+        <w:rPr>
+          <w:rFonts w:ascii="Courier New" w:hAnsi="Courier New" w:cs="Courier New"/>
+          <w:sz w:val="20"/>
+          <w:szCs w:val="20"/>
         </w:rPr>
         <w:t>verkade</w:t>
       </w:r>
       <w:proofErr w:type="spellEnd"/>
-      <w:proofErr w:type="gramEnd"/>
-      <w:r>
-        <w:rPr>
-          <w:rFonts w:ascii="Courier New" w:hAnsi="Courier New" w:cs="Courier New"/>
-          <w:sz w:val="20"/>
-          <w:szCs w:val="20"/>
-          <w:lang w:val="en-US"/>
+      <w:r>
+        <w:rPr>
+          <w:rFonts w:ascii="Courier New" w:hAnsi="Courier New" w:cs="Courier New"/>
+          <w:sz w:val="20"/>
+          <w:szCs w:val="20"/>
         </w:rPr>
         <w:tab/>
         <w:t>: print</w:t>
@@ -867,25 +875,22 @@
           <w:rFonts w:ascii="Courier New" w:hAnsi="Courier New" w:cs="Courier New"/>
           <w:sz w:val="20"/>
           <w:szCs w:val="20"/>
-          <w:lang w:val="en-US"/>
-        </w:rPr>
-        <w:tab/>
-      </w:r>
-      <w:r>
-        <w:rPr>
-          <w:rFonts w:ascii="Courier New" w:hAnsi="Courier New" w:cs="Courier New"/>
-          <w:sz w:val="20"/>
-          <w:szCs w:val="20"/>
-          <w:lang w:val="en-US"/>
-        </w:rPr>
-        <w:tab/>
-      </w:r>
-      <w:r>
-        <w:rPr>
-          <w:rFonts w:ascii="Courier New" w:hAnsi="Courier New" w:cs="Courier New"/>
-          <w:sz w:val="20"/>
-          <w:szCs w:val="20"/>
-          <w:lang w:val="en-US"/>
+        </w:rPr>
+        <w:tab/>
+      </w:r>
+      <w:r>
+        <w:rPr>
+          <w:rFonts w:ascii="Courier New" w:hAnsi="Courier New" w:cs="Courier New"/>
+          <w:sz w:val="20"/>
+          <w:szCs w:val="20"/>
+        </w:rPr>
+        <w:tab/>
+      </w:r>
+      <w:r>
+        <w:rPr>
+          <w:rFonts w:ascii="Courier New" w:hAnsi="Courier New" w:cs="Courier New"/>
+          <w:sz w:val="20"/>
+          <w:szCs w:val="20"/>
         </w:rPr>
         <w:tab/>
         <w:t>|</w:t>
@@ -895,7 +900,6 @@
           <w:rFonts w:ascii="Courier New" w:hAnsi="Courier New" w:cs="Courier New"/>
           <w:sz w:val="20"/>
           <w:szCs w:val="20"/>
-          <w:lang w:val="en-US"/>
         </w:rPr>
         <w:tab/>
       </w:r>
@@ -905,7 +909,6 @@
           <w:rFonts w:ascii="Courier New" w:hAnsi="Courier New" w:cs="Courier New"/>
           <w:sz w:val="20"/>
           <w:szCs w:val="20"/>
-          <w:lang w:val="en-US"/>
         </w:rPr>
         <w:t>maltesers</w:t>
       </w:r>
@@ -915,16 +918,14 @@
           <w:rFonts w:ascii="Courier New" w:hAnsi="Courier New" w:cs="Courier New"/>
           <w:sz w:val="20"/>
           <w:szCs w:val="20"/>
-          <w:lang w:val="en-US"/>
-        </w:rPr>
-        <w:tab/>
-      </w:r>
-      <w:r>
-        <w:rPr>
-          <w:rFonts w:ascii="Courier New" w:hAnsi="Courier New" w:cs="Courier New"/>
-          <w:sz w:val="20"/>
-          <w:szCs w:val="20"/>
-          <w:lang w:val="en-US"/>
+        </w:rPr>
+        <w:tab/>
+      </w:r>
+      <w:r>
+        <w:rPr>
+          <w:rFonts w:ascii="Courier New" w:hAnsi="Courier New" w:cs="Courier New"/>
+          <w:sz w:val="20"/>
+          <w:szCs w:val="20"/>
         </w:rPr>
         <w:tab/>
         <w:t>: %</w:t>
@@ -943,80 +944,63 @@
           <w:rFonts w:ascii="Courier New" w:hAnsi="Courier New" w:cs="Courier New"/>
           <w:sz w:val="20"/>
           <w:szCs w:val="20"/>
-          <w:lang w:val="en-US"/>
-        </w:rPr>
-      </w:pPr>
-      <w:r>
-        <w:rPr>
-          <w:rFonts w:ascii="Courier New" w:hAnsi="Courier New" w:cs="Courier New"/>
-          <w:sz w:val="20"/>
-          <w:szCs w:val="20"/>
-          <w:lang w:val="en-US"/>
-        </w:rPr>
-        <w:tab/>
-      </w:r>
-      <w:r>
-        <w:rPr>
-          <w:rFonts w:ascii="Courier New" w:hAnsi="Courier New" w:cs="Courier New"/>
-          <w:sz w:val="20"/>
-          <w:szCs w:val="20"/>
-          <w:lang w:val="en-US"/>
-        </w:rPr>
-        <w:tab/>
-      </w:r>
-      <w:r>
-        <w:rPr>
-          <w:rFonts w:ascii="Courier New" w:hAnsi="Courier New" w:cs="Courier New"/>
-          <w:sz w:val="20"/>
-          <w:szCs w:val="20"/>
-          <w:lang w:val="en-US"/>
-        </w:rPr>
-        <w:tab/>
-      </w:r>
-      <w:r>
-        <w:rPr>
-          <w:rFonts w:ascii="Courier New" w:hAnsi="Courier New" w:cs="Courier New"/>
-          <w:sz w:val="20"/>
-          <w:szCs w:val="20"/>
-          <w:lang w:val="en-US"/>
-        </w:rPr>
-        <w:tab/>
-      </w:r>
-      <w:r>
-        <w:rPr>
-          <w:rFonts w:ascii="Courier New" w:hAnsi="Courier New" w:cs="Courier New"/>
-          <w:sz w:val="20"/>
-          <w:szCs w:val="20"/>
-          <w:lang w:val="en-US"/>
-        </w:rPr>
-        <w:tab/>
-      </w:r>
-      <w:r>
-        <w:rPr>
-          <w:rFonts w:ascii="Courier New" w:hAnsi="Courier New" w:cs="Courier New"/>
-          <w:sz w:val="20"/>
-          <w:szCs w:val="20"/>
-          <w:lang w:val="en-US"/>
-        </w:rPr>
-        <w:tab/>
-      </w:r>
-      <w:r>
-        <w:rPr>
-          <w:rFonts w:ascii="Courier New" w:hAnsi="Courier New" w:cs="Courier New"/>
-          <w:sz w:val="20"/>
-          <w:szCs w:val="20"/>
-          <w:lang w:val="en-US"/>
-        </w:rPr>
-        <w:tab/>
-      </w:r>
-      <w:proofErr w:type="gramStart"/>
-      <w:r>
-        <w:rPr>
-          <w:rFonts w:ascii="Courier New" w:hAnsi="Courier New" w:cs="Courier New"/>
-          <w:sz w:val="20"/>
-          <w:szCs w:val="20"/>
-          <w:lang w:val="en-US"/>
-        </w:rPr>
+        </w:rPr>
+      </w:pPr>
+      <w:r>
+        <w:rPr>
+          <w:rFonts w:ascii="Courier New" w:hAnsi="Courier New" w:cs="Courier New"/>
+          <w:sz w:val="20"/>
+          <w:szCs w:val="20"/>
+        </w:rPr>
+        <w:tab/>
+      </w:r>
+      <w:r>
+        <w:rPr>
+          <w:rFonts w:ascii="Courier New" w:hAnsi="Courier New" w:cs="Courier New"/>
+          <w:sz w:val="20"/>
+          <w:szCs w:val="20"/>
+        </w:rPr>
+        <w:tab/>
+      </w:r>
+      <w:r>
+        <w:rPr>
+          <w:rFonts w:ascii="Courier New" w:hAnsi="Courier New" w:cs="Courier New"/>
+          <w:sz w:val="20"/>
+          <w:szCs w:val="20"/>
+        </w:rPr>
+        <w:tab/>
+      </w:r>
+      <w:r>
+        <w:rPr>
+          <w:rFonts w:ascii="Courier New" w:hAnsi="Courier New" w:cs="Courier New"/>
+          <w:sz w:val="20"/>
+          <w:szCs w:val="20"/>
+        </w:rPr>
+        <w:tab/>
+      </w:r>
+      <w:r>
+        <w:rPr>
+          <w:rFonts w:ascii="Courier New" w:hAnsi="Courier New" w:cs="Courier New"/>
+          <w:sz w:val="20"/>
+          <w:szCs w:val="20"/>
+        </w:rPr>
+        <w:tab/>
+      </w:r>
+      <w:r>
+        <w:rPr>
+          <w:rFonts w:ascii="Courier New" w:hAnsi="Courier New" w:cs="Courier New"/>
+          <w:sz w:val="20"/>
+          <w:szCs w:val="20"/>
+        </w:rPr>
+        <w:tab/>
+      </w:r>
+      <w:r>
+        <w:rPr>
+          <w:rFonts w:ascii="Courier New" w:hAnsi="Courier New" w:cs="Courier New"/>
+          <w:sz w:val="20"/>
+          <w:szCs w:val="20"/>
+        </w:rPr>
+        <w:tab/>
         <w:t>|</w:t>
       </w:r>
       <w:r>
@@ -1024,31 +1008,36 @@
           <w:rFonts w:ascii="Courier New" w:hAnsi="Courier New" w:cs="Courier New"/>
           <w:sz w:val="20"/>
           <w:szCs w:val="20"/>
-          <w:lang w:val="en-US"/>
-        </w:rPr>
-        <w:tab/>
+        </w:rPr>
+        <w:tab/>
+      </w:r>
+      <w:proofErr w:type="spellStart"/>
+      <w:r>
+        <w:rPr>
+          <w:rFonts w:ascii="Courier New" w:hAnsi="Courier New" w:cs="Courier New"/>
+          <w:sz w:val="20"/>
+          <w:szCs w:val="20"/>
+        </w:rPr>
         <w:t>snickers</w:t>
       </w:r>
-      <w:r>
-        <w:rPr>
-          <w:rFonts w:ascii="Courier New" w:hAnsi="Courier New" w:cs="Courier New"/>
-          <w:sz w:val="20"/>
-          <w:szCs w:val="20"/>
-          <w:lang w:val="en-US"/>
-        </w:rPr>
-        <w:tab/>
-      </w:r>
-      <w:r>
-        <w:rPr>
-          <w:rFonts w:ascii="Courier New" w:hAnsi="Courier New" w:cs="Courier New"/>
-          <w:sz w:val="20"/>
-          <w:szCs w:val="20"/>
-          <w:lang w:val="en-US"/>
+      <w:proofErr w:type="spellEnd"/>
+      <w:r>
+        <w:rPr>
+          <w:rFonts w:ascii="Courier New" w:hAnsi="Courier New" w:cs="Courier New"/>
+          <w:sz w:val="20"/>
+          <w:szCs w:val="20"/>
+        </w:rPr>
+        <w:tab/>
+      </w:r>
+      <w:r>
+        <w:rPr>
+          <w:rFonts w:ascii="Courier New" w:hAnsi="Courier New" w:cs="Courier New"/>
+          <w:sz w:val="20"/>
+          <w:szCs w:val="20"/>
         </w:rPr>
         <w:tab/>
         <w:t>: &lt;</w:t>
       </w:r>
-      <w:proofErr w:type="gramEnd"/>
     </w:p>
     <w:p>
       <w:pPr>
@@ -1063,44 +1052,30 @@
           <w:rFonts w:ascii="Courier New" w:hAnsi="Courier New" w:cs="Courier New"/>
           <w:sz w:val="20"/>
           <w:szCs w:val="20"/>
-          <w:lang w:val="en-US"/>
-        </w:rPr>
-      </w:pPr>
-      <w:r>
-        <w:rPr>
-          <w:rFonts w:ascii="Courier New" w:hAnsi="Courier New" w:cs="Courier New"/>
-          <w:sz w:val="20"/>
-          <w:szCs w:val="20"/>
-          <w:lang w:val="en-US"/>
-        </w:rPr>
-        <w:tab/>
-      </w:r>
-      <w:proofErr w:type="gramStart"/>
-      <w:r>
-        <w:rPr>
-          <w:rFonts w:ascii="Courier New" w:hAnsi="Courier New" w:cs="Courier New"/>
-          <w:sz w:val="20"/>
-          <w:szCs w:val="20"/>
-          <w:lang w:val="en-US"/>
-        </w:rPr>
+        </w:rPr>
+      </w:pPr>
+      <w:r>
+        <w:rPr>
+          <w:rFonts w:ascii="Courier New" w:hAnsi="Courier New" w:cs="Courier New"/>
+          <w:sz w:val="20"/>
+          <w:szCs w:val="20"/>
+        </w:rPr>
+        <w:tab/>
         <w:t>wit</w:t>
       </w:r>
-      <w:proofErr w:type="gramEnd"/>
-      <w:r>
-        <w:rPr>
-          <w:rFonts w:ascii="Courier New" w:hAnsi="Courier New" w:cs="Courier New"/>
-          <w:sz w:val="20"/>
-          <w:szCs w:val="20"/>
-          <w:lang w:val="en-US"/>
-        </w:rPr>
-        <w:tab/>
-      </w:r>
-      <w:r>
-        <w:rPr>
-          <w:rFonts w:ascii="Courier New" w:hAnsi="Courier New" w:cs="Courier New"/>
-          <w:sz w:val="20"/>
-          <w:szCs w:val="20"/>
-          <w:lang w:val="en-US"/>
+      <w:r>
+        <w:rPr>
+          <w:rFonts w:ascii="Courier New" w:hAnsi="Courier New" w:cs="Courier New"/>
+          <w:sz w:val="20"/>
+          <w:szCs w:val="20"/>
+        </w:rPr>
+        <w:tab/>
+      </w:r>
+      <w:r>
+        <w:rPr>
+          <w:rFonts w:ascii="Courier New" w:hAnsi="Courier New" w:cs="Courier New"/>
+          <w:sz w:val="20"/>
+          <w:szCs w:val="20"/>
         </w:rPr>
         <w:tab/>
         <w:t>: integer</w:t>
@@ -1110,25 +1085,22 @@
           <w:rFonts w:ascii="Courier New" w:hAnsi="Courier New" w:cs="Courier New"/>
           <w:sz w:val="20"/>
           <w:szCs w:val="20"/>
-          <w:lang w:val="en-US"/>
-        </w:rPr>
-        <w:tab/>
-      </w:r>
-      <w:r>
-        <w:rPr>
-          <w:rFonts w:ascii="Courier New" w:hAnsi="Courier New" w:cs="Courier New"/>
-          <w:sz w:val="20"/>
-          <w:szCs w:val="20"/>
-          <w:lang w:val="en-US"/>
-        </w:rPr>
-        <w:tab/>
-      </w:r>
-      <w:r>
-        <w:rPr>
-          <w:rFonts w:ascii="Courier New" w:hAnsi="Courier New" w:cs="Courier New"/>
-          <w:sz w:val="20"/>
-          <w:szCs w:val="20"/>
-          <w:lang w:val="en-US"/>
+        </w:rPr>
+        <w:tab/>
+      </w:r>
+      <w:r>
+        <w:rPr>
+          <w:rFonts w:ascii="Courier New" w:hAnsi="Courier New" w:cs="Courier New"/>
+          <w:sz w:val="20"/>
+          <w:szCs w:val="20"/>
+        </w:rPr>
+        <w:tab/>
+      </w:r>
+      <w:r>
+        <w:rPr>
+          <w:rFonts w:ascii="Courier New" w:hAnsi="Courier New" w:cs="Courier New"/>
+          <w:sz w:val="20"/>
+          <w:szCs w:val="20"/>
         </w:rPr>
         <w:tab/>
         <w:t>|</w:t>
@@ -1138,26 +1110,32 @@
           <w:rFonts w:ascii="Courier New" w:hAnsi="Courier New" w:cs="Courier New"/>
           <w:sz w:val="20"/>
           <w:szCs w:val="20"/>
-          <w:lang w:val="en-US"/>
-        </w:rPr>
-        <w:tab/>
+        </w:rPr>
+        <w:tab/>
+      </w:r>
+      <w:proofErr w:type="spellStart"/>
+      <w:r>
+        <w:rPr>
+          <w:rFonts w:ascii="Courier New" w:hAnsi="Courier New" w:cs="Courier New"/>
+          <w:sz w:val="20"/>
+          <w:szCs w:val="20"/>
+        </w:rPr>
         <w:t>kinder</w:t>
       </w:r>
-      <w:r>
-        <w:rPr>
-          <w:rFonts w:ascii="Courier New" w:hAnsi="Courier New" w:cs="Courier New"/>
-          <w:sz w:val="20"/>
-          <w:szCs w:val="20"/>
-          <w:lang w:val="en-US"/>
-        </w:rPr>
-        <w:tab/>
-      </w:r>
-      <w:r>
-        <w:rPr>
-          <w:rFonts w:ascii="Courier New" w:hAnsi="Courier New" w:cs="Courier New"/>
-          <w:sz w:val="20"/>
-          <w:szCs w:val="20"/>
-          <w:lang w:val="en-US"/>
+      <w:proofErr w:type="spellEnd"/>
+      <w:r>
+        <w:rPr>
+          <w:rFonts w:ascii="Courier New" w:hAnsi="Courier New" w:cs="Courier New"/>
+          <w:sz w:val="20"/>
+          <w:szCs w:val="20"/>
+        </w:rPr>
+        <w:tab/>
+      </w:r>
+      <w:r>
+        <w:rPr>
+          <w:rFonts w:ascii="Courier New" w:hAnsi="Courier New" w:cs="Courier New"/>
+          <w:sz w:val="20"/>
+          <w:szCs w:val="20"/>
         </w:rPr>
         <w:tab/>
         <w:t>: &lt;=</w:t>
@@ -1184,7 +1162,6 @@
           <w:rFonts w:ascii="Courier New" w:hAnsi="Courier New" w:cs="Courier New"/>
           <w:sz w:val="20"/>
           <w:szCs w:val="20"/>
-          <w:lang w:val="en-US"/>
         </w:rPr>
         <w:tab/>
       </w:r>
@@ -1816,71 +1793,77 @@
           <w:rFonts w:ascii="Courier New" w:hAnsi="Courier New" w:cs="Courier New"/>
           <w:sz w:val="20"/>
           <w:szCs w:val="20"/>
-          <w:lang w:val="en-US"/>
-        </w:rPr>
-      </w:pPr>
-      <w:r>
-        <w:rPr>
-          <w:rFonts w:ascii="Courier New" w:hAnsi="Courier New" w:cs="Courier New"/>
-          <w:sz w:val="20"/>
-          <w:szCs w:val="20"/>
-          <w:lang w:val="en-US"/>
-        </w:rPr>
-        <w:tab/>
-      </w:r>
-      <w:r>
-        <w:rPr>
-          <w:rFonts w:ascii="Courier New" w:hAnsi="Courier New" w:cs="Courier New"/>
-          <w:sz w:val="20"/>
-          <w:szCs w:val="20"/>
-          <w:lang w:val="en-US"/>
-        </w:rPr>
-        <w:tab/>
-      </w:r>
-      <w:r>
-        <w:rPr>
-          <w:rFonts w:ascii="Courier New" w:hAnsi="Courier New" w:cs="Courier New"/>
-          <w:sz w:val="20"/>
-          <w:szCs w:val="20"/>
-          <w:lang w:val="en-US"/>
-        </w:rPr>
-        <w:tab/>
-      </w:r>
-      <w:r>
-        <w:rPr>
-          <w:rFonts w:ascii="Courier New" w:hAnsi="Courier New" w:cs="Courier New"/>
-          <w:sz w:val="20"/>
-          <w:szCs w:val="20"/>
-          <w:lang w:val="en-US"/>
-        </w:rPr>
-        <w:tab/>
-      </w:r>
-      <w:r>
-        <w:rPr>
-          <w:rFonts w:ascii="Courier New" w:hAnsi="Courier New" w:cs="Courier New"/>
-          <w:sz w:val="20"/>
-          <w:szCs w:val="20"/>
-          <w:lang w:val="en-US"/>
-        </w:rPr>
-        <w:tab/>
-      </w:r>
-      <w:r>
-        <w:rPr>
-          <w:rFonts w:ascii="Courier New" w:hAnsi="Courier New" w:cs="Courier New"/>
-          <w:sz w:val="20"/>
-          <w:szCs w:val="20"/>
-          <w:lang w:val="en-US"/>
-        </w:rPr>
-        <w:tab/>
-      </w:r>
-      <w:r>
-        <w:rPr>
-          <w:rFonts w:ascii="Courier New" w:hAnsi="Courier New" w:cs="Courier New"/>
-          <w:sz w:val="20"/>
-          <w:szCs w:val="20"/>
-          <w:lang w:val="en-US"/>
-        </w:rPr>
-        <w:tab/>
+        </w:rPr>
+      </w:pPr>
+      <w:r>
+        <w:rPr>
+          <w:rFonts w:ascii="Courier New" w:hAnsi="Courier New" w:cs="Courier New"/>
+          <w:sz w:val="20"/>
+          <w:szCs w:val="20"/>
+          <w:lang w:val="en-US"/>
+        </w:rPr>
+        <w:tab/>
+      </w:r>
+      <w:r>
+        <w:rPr>
+          <w:rFonts w:ascii="Courier New" w:hAnsi="Courier New" w:cs="Courier New"/>
+          <w:sz w:val="20"/>
+          <w:szCs w:val="20"/>
+          <w:lang w:val="en-US"/>
+        </w:rPr>
+        <w:tab/>
+      </w:r>
+      <w:r>
+        <w:rPr>
+          <w:rFonts w:ascii="Courier New" w:hAnsi="Courier New" w:cs="Courier New"/>
+          <w:sz w:val="20"/>
+          <w:szCs w:val="20"/>
+          <w:lang w:val="en-US"/>
+        </w:rPr>
+        <w:tab/>
+      </w:r>
+      <w:r>
+        <w:rPr>
+          <w:rFonts w:ascii="Courier New" w:hAnsi="Courier New" w:cs="Courier New"/>
+          <w:sz w:val="20"/>
+          <w:szCs w:val="20"/>
+          <w:lang w:val="en-US"/>
+        </w:rPr>
+        <w:tab/>
+      </w:r>
+      <w:r>
+        <w:rPr>
+          <w:rFonts w:ascii="Courier New" w:hAnsi="Courier New" w:cs="Courier New"/>
+          <w:sz w:val="20"/>
+          <w:szCs w:val="20"/>
+          <w:lang w:val="en-US"/>
+        </w:rPr>
+        <w:tab/>
+      </w:r>
+      <w:r>
+        <w:rPr>
+          <w:rFonts w:ascii="Courier New" w:hAnsi="Courier New" w:cs="Courier New"/>
+          <w:sz w:val="20"/>
+          <w:szCs w:val="20"/>
+          <w:lang w:val="en-US"/>
+        </w:rPr>
+        <w:tab/>
+      </w:r>
+      <w:r>
+        <w:rPr>
+          <w:rFonts w:ascii="Courier New" w:hAnsi="Courier New" w:cs="Courier New"/>
+          <w:sz w:val="20"/>
+          <w:szCs w:val="20"/>
+          <w:lang w:val="en-US"/>
+        </w:rPr>
+        <w:tab/>
+      </w:r>
+      <w:r>
+        <w:rPr>
+          <w:rFonts w:ascii="Courier New" w:hAnsi="Courier New" w:cs="Courier New"/>
+          <w:sz w:val="20"/>
+          <w:szCs w:val="20"/>
+        </w:rPr>
         <w:t>|</w:t>
       </w:r>
       <w:r>
@@ -1888,7 +1871,6 @@
           <w:rFonts w:ascii="Courier New" w:hAnsi="Courier New" w:cs="Courier New"/>
           <w:sz w:val="20"/>
           <w:szCs w:val="20"/>
-          <w:lang w:val="en-US"/>
         </w:rPr>
         <w:tab/>
         <w:t>twix</w:t>
@@ -1898,25 +1880,22 @@
           <w:rFonts w:ascii="Courier New" w:hAnsi="Courier New" w:cs="Courier New"/>
           <w:sz w:val="20"/>
           <w:szCs w:val="20"/>
-          <w:lang w:val="en-US"/>
-        </w:rPr>
-        <w:tab/>
-      </w:r>
-      <w:r>
-        <w:rPr>
-          <w:rFonts w:ascii="Courier New" w:hAnsi="Courier New" w:cs="Courier New"/>
-          <w:sz w:val="20"/>
-          <w:szCs w:val="20"/>
-          <w:lang w:val="en-US"/>
-        </w:rPr>
-        <w:tab/>
-      </w:r>
-      <w:r>
-        <w:rPr>
-          <w:rFonts w:ascii="Courier New" w:hAnsi="Courier New" w:cs="Courier New"/>
-          <w:sz w:val="20"/>
-          <w:szCs w:val="20"/>
-          <w:lang w:val="en-US"/>
+        </w:rPr>
+        <w:tab/>
+      </w:r>
+      <w:r>
+        <w:rPr>
+          <w:rFonts w:ascii="Courier New" w:hAnsi="Courier New" w:cs="Courier New"/>
+          <w:sz w:val="20"/>
+          <w:szCs w:val="20"/>
+        </w:rPr>
+        <w:tab/>
+      </w:r>
+      <w:r>
+        <w:rPr>
+          <w:rFonts w:ascii="Courier New" w:hAnsi="Courier New" w:cs="Courier New"/>
+          <w:sz w:val="20"/>
+          <w:szCs w:val="20"/>
         </w:rPr>
         <w:tab/>
         <w:t>: ||</w:t>
@@ -1933,16 +1912,14 @@
         </w:pBdr>
         <w:rPr>
           <w:rFonts w:ascii="Courier New" w:hAnsi="Courier New" w:cs="Courier New"/>
-          <w:lang w:val="en-US"/>
-        </w:rPr>
-      </w:pPr>
-    </w:p>
-    <w:p>
-      <w:pPr>
-        <w:pStyle w:val="NoSpacing"/>
-        <w:rPr>
-          <w:rFonts w:cs="Courier New"/>
-          <w:lang w:val="en-US"/>
+        </w:rPr>
+      </w:pPr>
+    </w:p>
+    <w:p>
+      <w:pPr>
+        <w:pStyle w:val="NoSpacing"/>
+        <w:rPr>
+          <w:rFonts w:cs="Courier New"/>
         </w:rPr>
       </w:pPr>
     </w:p>
@@ -2814,8 +2791,6 @@
       <w:pPr>
         <w:pStyle w:val="NoSpacing"/>
       </w:pPr>
-      <w:bookmarkStart w:id="0" w:name="_GoBack"/>
-      <w:bookmarkEnd w:id="0"/>
     </w:p>
     <w:p>
       <w:pPr>
@@ -2845,6 +2820,19 @@
     <w:p>
       <w:pPr>
         <w:pStyle w:val="NoSpacing"/>
+      </w:pPr>
+      <w:r>
+        <w:t>uitleg over de wijze waarop je de problemen die je bent tegengekomen bij het maken van de opdracht hebt opgelost (maximaal twee A4-tjes).</w:t>
+      </w:r>
+    </w:p>
+    <w:p>
+      <w:pPr>
+        <w:pStyle w:val="NoSpacing"/>
+      </w:pPr>
+    </w:p>
+    <w:p>
+      <w:pPr>
+        <w:pStyle w:val="NoSpacing"/>
         <w:rPr>
           <w:rFonts w:asciiTheme="majorHAnsi" w:eastAsiaTheme="majorEastAsia" w:hAnsiTheme="majorHAnsi" w:cstheme="majorBidi"/>
           <w:color w:val="2E74B5" w:themeColor="accent1" w:themeShade="BF"/>
@@ -2852,9 +2840,8 @@
           <w:szCs w:val="32"/>
         </w:rPr>
       </w:pPr>
-      <w:r>
-        <w:t>uitleg over de wijze waarop je de problemen die je bent tegengekomen bij het maken van de opdracht hebt opgelost (maximaal twee A4-tjes).</w:t>
-      </w:r>
+      <w:bookmarkStart w:id="0" w:name="_GoBack"/>
+      <w:bookmarkEnd w:id="0"/>
       <w:r>
         <w:br w:type="page"/>
       </w:r>
@@ -3845,7 +3832,7 @@
   <a:extraClrSchemeLst/>
   <a:extLst>
     <a:ext uri="{05A4C25C-085E-4340-85A3-A5531E510DB2}">
-      <thm15:themeFamily xmlns:thm15="http://schemas.microsoft.com/office/thememl/2012/main" xmlns="" name="Office Theme" id="{62F939B6-93AF-4DB8-9C6B-D6C7DFDC589F}" vid="{4A3C46E8-61CC-4603-A589-7422A47A8E4A}"/>
+      <thm15:themeFamily xmlns="" xmlns:thm15="http://schemas.microsoft.com/office/thememl/2012/main" name="Office Theme" id="{62F939B6-93AF-4DB8-9C6B-D6C7DFDC589F}" vid="{4A3C46E8-61CC-4603-A589-7422A47A8E4A}"/>
     </a:ext>
   </a:extLst>
 </a:theme>

</xml_diff>